<commit_message>
Updated the pdf slightly.
</commit_message>
<xml_diff>
--- a/Design/Multimedia/[- documents -]/Multimedia-Design.docx
+++ b/Design/Multimedia/[- documents -]/Multimedia-Design.docx
@@ -13,6 +13,7 @@
           <w:docPartUnique/>
         </w:docPartObj>
       </w:sdtPr>
+      <w:sdtEndPr/>
       <w:sdtContent>
         <w:p>
           <w:pPr>
@@ -141,6 +142,7 @@
                                     <w:dataBinding w:prefixMappings="xmlns:ns0='http://purl.org/dc/elements/1.1/' xmlns:ns1='http://schemas.openxmlformats.org/package/2006/metadata/core-properties' " w:xpath="/ns1:coreProperties[1]/ns0:creator[1]" w:storeItemID="{6C3C8BC8-F283-45AE-878A-BAB7291924A1}"/>
                                     <w:text/>
                                   </w:sdtPr>
+                                  <w:sdtEndPr/>
                                   <w:sdtContent>
                                     <w:p>
                                       <w:pPr>
@@ -182,6 +184,7 @@
                                       <w:dataBinding w:prefixMappings="xmlns:ns0='http://schemas.openxmlformats.org/officeDocument/2006/extended-properties' " w:xpath="/ns0:Properties[1]/ns0:Company[1]" w:storeItemID="{6668398D-A668-4E3E-A5EB-62B293D839F1}"/>
                                       <w:text/>
                                     </w:sdtPr>
+                                    <w:sdtEndPr/>
                                     <w:sdtContent>
                                       <w:r>
                                         <w:rPr>
@@ -210,6 +213,7 @@
                                       <w:dataBinding w:prefixMappings="xmlns:ns0='http://schemas.microsoft.com/office/2006/coverPageProps' " w:xpath="/ns0:CoverPageProperties[1]/ns0:CompanyAddress[1]" w:storeItemID="{55AF091B-3C7A-41E3-B477-F2FDAA23CFDA}"/>
                                       <w:text/>
                                     </w:sdtPr>
+                                    <w:sdtEndPr/>
                                     <w:sdtContent>
                                       <w:r>
                                         <w:rPr>
@@ -279,6 +283,7 @@
                                     <w:dataBinding w:prefixMappings="xmlns:ns0='http://purl.org/dc/elements/1.1/' xmlns:ns1='http://schemas.openxmlformats.org/package/2006/metadata/core-properties' " w:xpath="/ns1:coreProperties[1]/ns0:title[1]" w:storeItemID="{6C3C8BC8-F283-45AE-878A-BAB7291924A1}"/>
                                     <w:text/>
                                   </w:sdtPr>
+                                  <w:sdtEndPr/>
                                   <w:sdtContent>
                                     <w:p>
                                       <w:pPr>
@@ -501,6 +506,13 @@
     </w:sdt>
     <w:sdt>
       <w:sdtPr>
+        <w:rPr>
+          <w:caps w:val="0"/>
+          <w:color w:val="auto"/>
+          <w:spacing w:val="0"/>
+          <w:sz w:val="20"/>
+          <w:szCs w:val="20"/>
+        </w:rPr>
         <w:id w:val="1671371012"/>
         <w:docPartObj>
           <w:docPartGallery w:val="Table of Contents"/>
@@ -511,12 +523,7 @@
         <w:rPr>
           <w:b/>
           <w:bCs/>
-          <w:caps w:val="0"/>
           <w:noProof/>
-          <w:color w:val="auto"/>
-          <w:spacing w:val="0"/>
-          <w:sz w:val="20"/>
-          <w:szCs w:val="20"/>
         </w:rPr>
       </w:sdtEndPr>
       <w:sdtContent>
@@ -4429,25 +4436,8 @@
         </w:rPr>
         <w:t xml:space="preserve"> </w:t>
       </w:r>
-      <w:r>
-        <w:rPr>
-          <w:rFonts w:ascii="Arial" w:hAnsi="Arial" w:cs="Arial"/>
-        </w:rPr>
-        <w:t xml:space="preserve">&amp;&amp; </w:t>
-      </w:r>
-      <w:r>
-        <w:rPr>
-          <w:rFonts w:ascii="Arial" w:hAnsi="Arial" w:cs="Arial"/>
-          <w:b/>
-        </w:rPr>
-        <w:t>Jonathan Chu</w:t>
-      </w:r>
-      <w:r>
-        <w:rPr>
-          <w:rFonts w:ascii="Arial" w:hAnsi="Arial" w:cs="Arial"/>
-        </w:rPr>
-        <w:t xml:space="preserve"> </w:t>
-      </w:r>
+      <w:bookmarkStart w:id="5" w:name="_GoBack"/>
+      <w:bookmarkEnd w:id="5"/>
       <w:r>
         <w:rPr>
           <w:rFonts w:ascii="Arial" w:hAnsi="Arial" w:cs="Arial"/>
@@ -4649,14 +4639,14 @@
           <w:rFonts w:ascii="Arial" w:hAnsi="Arial" w:cs="Arial"/>
         </w:rPr>
       </w:pPr>
-      <w:bookmarkStart w:id="5" w:name="_Toc410834774"/>
+      <w:bookmarkStart w:id="6" w:name="_Toc410834774"/>
       <w:r>
         <w:rPr>
           <w:rFonts w:ascii="Arial" w:hAnsi="Arial" w:cs="Arial"/>
         </w:rPr>
         <w:t>Work Breakdown</w:t>
       </w:r>
-      <w:bookmarkEnd w:id="5"/>
+      <w:bookmarkEnd w:id="6"/>
     </w:p>
     <w:p>
       <w:pPr>
@@ -4687,12 +4677,12 @@
           <w:u w:val="single"/>
         </w:rPr>
       </w:pPr>
-      <w:bookmarkStart w:id="6" w:name="h.7bckfjo6vs1h" w:colFirst="0" w:colLast="0"/>
-      <w:bookmarkStart w:id="7" w:name="h.7xlsainhewfn" w:colFirst="0" w:colLast="0"/>
-      <w:bookmarkStart w:id="8" w:name="_Toc410579783"/>
-      <w:bookmarkStart w:id="9" w:name="_Toc410834775"/>
-      <w:bookmarkEnd w:id="6"/>
+      <w:bookmarkStart w:id="7" w:name="h.7bckfjo6vs1h" w:colFirst="0" w:colLast="0"/>
+      <w:bookmarkStart w:id="8" w:name="h.7xlsainhewfn" w:colFirst="0" w:colLast="0"/>
+      <w:bookmarkStart w:id="9" w:name="_Toc410579783"/>
+      <w:bookmarkStart w:id="10" w:name="_Toc410834775"/>
       <w:bookmarkEnd w:id="7"/>
+      <w:bookmarkEnd w:id="8"/>
       <w:r>
         <w:rPr>
           <w:rFonts w:eastAsia="Ubuntu"/>
@@ -4701,8 +4691,8 @@
         </w:rPr>
         <w:t>Programming</w:t>
       </w:r>
-      <w:bookmarkEnd w:id="8"/>
       <w:bookmarkEnd w:id="9"/>
+      <w:bookmarkEnd w:id="10"/>
     </w:p>
     <w:p>
       <w:pPr>
@@ -4755,15 +4745,15 @@
       <w:pPr>
         <w:pStyle w:val="Heading3"/>
       </w:pPr>
-      <w:bookmarkStart w:id="10" w:name="h.fz3042yg3ety" w:colFirst="0" w:colLast="0"/>
-      <w:bookmarkStart w:id="11" w:name="_Toc410579784"/>
-      <w:bookmarkStart w:id="12" w:name="_Toc410834776"/>
-      <w:bookmarkEnd w:id="10"/>
+      <w:bookmarkStart w:id="11" w:name="h.fz3042yg3ety" w:colFirst="0" w:colLast="0"/>
+      <w:bookmarkStart w:id="12" w:name="_Toc410579784"/>
+      <w:bookmarkStart w:id="13" w:name="_Toc410834776"/>
+      <w:bookmarkEnd w:id="11"/>
       <w:r>
         <w:t>Graphics</w:t>
       </w:r>
-      <w:bookmarkEnd w:id="11"/>
       <w:bookmarkEnd w:id="12"/>
+      <w:bookmarkEnd w:id="13"/>
     </w:p>
     <w:p>
       <w:pPr>
@@ -4776,8 +4766,8 @@
       <w:pPr>
         <w:pStyle w:val="Heading4"/>
       </w:pPr>
-      <w:bookmarkStart w:id="13" w:name="h.72iryguy3lt6" w:colFirst="0" w:colLast="0"/>
-      <w:bookmarkEnd w:id="13"/>
+      <w:bookmarkStart w:id="14" w:name="h.72iryguy3lt6" w:colFirst="0" w:colLast="0"/>
+      <w:bookmarkEnd w:id="14"/>
       <w:r>
         <w:t>Scene graph / graphical hierarchy using Game Objects [GO]</w:t>
       </w:r>
@@ -4806,8 +4796,8 @@
       <w:pPr>
         <w:pStyle w:val="Heading4"/>
       </w:pPr>
-      <w:bookmarkStart w:id="14" w:name="h.nvamzmsmbsfv" w:colFirst="0" w:colLast="0"/>
-      <w:bookmarkEnd w:id="14"/>
+      <w:bookmarkStart w:id="15" w:name="h.nvamzmsmbsfv" w:colFirst="0" w:colLast="0"/>
+      <w:bookmarkEnd w:id="15"/>
       <w:r>
         <w:t>9-patch image support</w:t>
       </w:r>
@@ -4836,8 +4826,8 @@
       <w:pPr>
         <w:pStyle w:val="Heading4"/>
       </w:pPr>
-      <w:bookmarkStart w:id="15" w:name="h.q8gjh53ul5i9" w:colFirst="0" w:colLast="0"/>
-      <w:bookmarkEnd w:id="15"/>
+      <w:bookmarkStart w:id="16" w:name="h.q8gjh53ul5i9" w:colFirst="0" w:colLast="0"/>
+      <w:bookmarkEnd w:id="16"/>
       <w:r>
         <w:t>Parallax scrolling</w:t>
       </w:r>
@@ -4894,15 +4884,15 @@
       <w:pPr>
         <w:pStyle w:val="Heading3"/>
       </w:pPr>
-      <w:bookmarkStart w:id="16" w:name="h.ujs5zm7ecnf4" w:colFirst="0" w:colLast="0"/>
-      <w:bookmarkStart w:id="17" w:name="_Toc410579785"/>
-      <w:bookmarkStart w:id="18" w:name="_Toc410834777"/>
-      <w:bookmarkEnd w:id="16"/>
+      <w:bookmarkStart w:id="17" w:name="h.ujs5zm7ecnf4" w:colFirst="0" w:colLast="0"/>
+      <w:bookmarkStart w:id="18" w:name="_Toc410579785"/>
+      <w:bookmarkStart w:id="19" w:name="_Toc410834777"/>
+      <w:bookmarkEnd w:id="17"/>
       <w:r>
         <w:t>Graphical Engines</w:t>
       </w:r>
-      <w:bookmarkEnd w:id="17"/>
       <w:bookmarkEnd w:id="18"/>
+      <w:bookmarkEnd w:id="19"/>
     </w:p>
     <w:p>
       <w:pPr>
@@ -4915,8 +4905,8 @@
       <w:pPr>
         <w:pStyle w:val="Heading4"/>
       </w:pPr>
-      <w:bookmarkStart w:id="19" w:name="h.ny7qqeq3expw" w:colFirst="0" w:colLast="0"/>
-      <w:bookmarkEnd w:id="19"/>
+      <w:bookmarkStart w:id="20" w:name="h.ny7qqeq3expw" w:colFirst="0" w:colLast="0"/>
+      <w:bookmarkEnd w:id="20"/>
       <w:r>
         <w:t>AppWindow - Scenes relationship</w:t>
       </w:r>
@@ -5065,8 +5055,8 @@
       <w:pPr>
         <w:pStyle w:val="Heading4"/>
       </w:pPr>
-      <w:bookmarkStart w:id="20" w:name="h.aujfluprtyao" w:colFirst="0" w:colLast="0"/>
-      <w:bookmarkEnd w:id="20"/>
+      <w:bookmarkStart w:id="21" w:name="h.aujfluprtyao" w:colFirst="0" w:colLast="0"/>
+      <w:bookmarkEnd w:id="21"/>
       <w:r>
         <w:t>Particle system</w:t>
       </w:r>
@@ -5288,8 +5278,8 @@
       <w:pPr>
         <w:pStyle w:val="Heading4"/>
       </w:pPr>
-      <w:bookmarkStart w:id="21" w:name="h.2m68wpw9w3c" w:colFirst="0" w:colLast="0"/>
-      <w:bookmarkEnd w:id="21"/>
+      <w:bookmarkStart w:id="22" w:name="h.2m68wpw9w3c" w:colFirst="0" w:colLast="0"/>
+      <w:bookmarkEnd w:id="22"/>
       <w:r>
         <w:t>TileMap engine</w:t>
       </w:r>
@@ -5332,15 +5322,15 @@
       <w:pPr>
         <w:pStyle w:val="Heading3"/>
       </w:pPr>
-      <w:bookmarkStart w:id="22" w:name="h.ccvtgx47e54r" w:colFirst="0" w:colLast="0"/>
-      <w:bookmarkStart w:id="23" w:name="_Toc410579786"/>
-      <w:bookmarkStart w:id="24" w:name="_Toc410834778"/>
-      <w:bookmarkEnd w:id="22"/>
+      <w:bookmarkStart w:id="23" w:name="h.ccvtgx47e54r" w:colFirst="0" w:colLast="0"/>
+      <w:bookmarkStart w:id="24" w:name="_Toc410579786"/>
+      <w:bookmarkStart w:id="25" w:name="_Toc410834778"/>
+      <w:bookmarkEnd w:id="23"/>
       <w:r>
         <w:t>Rendering</w:t>
       </w:r>
-      <w:bookmarkEnd w:id="23"/>
       <w:bookmarkEnd w:id="24"/>
+      <w:bookmarkEnd w:id="25"/>
     </w:p>
     <w:p>
       <w:pPr>
@@ -5353,8 +5343,8 @@
       <w:pPr>
         <w:pStyle w:val="Heading4"/>
       </w:pPr>
-      <w:bookmarkStart w:id="25" w:name="h.53sy13ugf5y7" w:colFirst="0" w:colLast="0"/>
-      <w:bookmarkEnd w:id="25"/>
+      <w:bookmarkStart w:id="26" w:name="h.53sy13ugf5y7" w:colFirst="0" w:colLast="0"/>
+      <w:bookmarkEnd w:id="26"/>
       <w:r>
         <w:t>Sprite batching</w:t>
       </w:r>
@@ -5396,8 +5386,8 @@
       <w:pPr>
         <w:pStyle w:val="Heading4"/>
       </w:pPr>
-      <w:bookmarkStart w:id="26" w:name="h.c9q3ep12j5or" w:colFirst="0" w:colLast="0"/>
-      <w:bookmarkEnd w:id="26"/>
+      <w:bookmarkStart w:id="27" w:name="h.c9q3ep12j5or" w:colFirst="0" w:colLast="0"/>
+      <w:bookmarkEnd w:id="27"/>
       <w:r>
         <w:t>Sprite animation rendering</w:t>
       </w:r>
@@ -5426,8 +5416,8 @@
       <w:pPr>
         <w:pStyle w:val="Heading4"/>
       </w:pPr>
-      <w:bookmarkStart w:id="27" w:name="h.d37ijndcfchn" w:colFirst="0" w:colLast="0"/>
-      <w:bookmarkEnd w:id="27"/>
+      <w:bookmarkStart w:id="28" w:name="h.d37ijndcfchn" w:colFirst="0" w:colLast="0"/>
+      <w:bookmarkEnd w:id="28"/>
       <w:r>
         <w:t>GLSL shading effects</w:t>
       </w:r>
@@ -5556,23 +5546,23 @@
       <w:pPr>
         <w:pStyle w:val="Heading3"/>
       </w:pPr>
-      <w:bookmarkStart w:id="28" w:name="h.3zo5g0ggp8sq" w:colFirst="0" w:colLast="0"/>
-      <w:bookmarkStart w:id="29" w:name="_Toc410579787"/>
-      <w:bookmarkStart w:id="30" w:name="_Toc410834779"/>
-      <w:bookmarkEnd w:id="28"/>
+      <w:bookmarkStart w:id="29" w:name="h.3zo5g0ggp8sq" w:colFirst="0" w:colLast="0"/>
+      <w:bookmarkStart w:id="30" w:name="_Toc410579787"/>
+      <w:bookmarkStart w:id="31" w:name="_Toc410834779"/>
+      <w:bookmarkEnd w:id="29"/>
       <w:r>
         <w:t>Resource Management (Internal &amp; External)</w:t>
       </w:r>
-      <w:bookmarkEnd w:id="29"/>
       <w:bookmarkEnd w:id="30"/>
+      <w:bookmarkEnd w:id="31"/>
     </w:p>
     <w:p/>
     <w:p>
       <w:pPr>
         <w:pStyle w:val="Heading4"/>
       </w:pPr>
-      <w:bookmarkStart w:id="31" w:name="h.txuwfbihx1xs" w:colFirst="0" w:colLast="0"/>
-      <w:bookmarkEnd w:id="31"/>
+      <w:bookmarkStart w:id="32" w:name="h.txuwfbihx1xs" w:colFirst="0" w:colLast="0"/>
+      <w:bookmarkEnd w:id="32"/>
       <w:r>
         <w:t>Asset resource management</w:t>
       </w:r>
@@ -5601,8 +5591,8 @@
       <w:pPr>
         <w:pStyle w:val="Heading4"/>
       </w:pPr>
-      <w:bookmarkStart w:id="32" w:name="h.1f5jo75juu2o" w:colFirst="0" w:colLast="0"/>
-      <w:bookmarkEnd w:id="32"/>
+      <w:bookmarkStart w:id="33" w:name="h.1f5jo75juu2o" w:colFirst="0" w:colLast="0"/>
+      <w:bookmarkEnd w:id="33"/>
       <w:r>
         <w:t>Asset storage</w:t>
       </w:r>
@@ -5631,16 +5621,16 @@
       <w:pPr>
         <w:pStyle w:val="Heading3"/>
       </w:pPr>
-      <w:bookmarkStart w:id="33" w:name="h.ko4vtxvhp3ba" w:colFirst="0" w:colLast="0"/>
-      <w:bookmarkStart w:id="34" w:name="_Toc410579788"/>
-      <w:bookmarkStart w:id="35" w:name="_Toc410834780"/>
-      <w:bookmarkEnd w:id="33"/>
+      <w:bookmarkStart w:id="34" w:name="h.ko4vtxvhp3ba" w:colFirst="0" w:colLast="0"/>
+      <w:bookmarkStart w:id="35" w:name="_Toc410579788"/>
+      <w:bookmarkStart w:id="36" w:name="_Toc410834780"/>
+      <w:bookmarkEnd w:id="34"/>
       <w:r>
         <w:lastRenderedPageBreak/>
         <w:t>Audio</w:t>
       </w:r>
-      <w:bookmarkEnd w:id="34"/>
       <w:bookmarkEnd w:id="35"/>
+      <w:bookmarkEnd w:id="36"/>
     </w:p>
     <w:p>
       <w:pPr>
@@ -5653,8 +5643,8 @@
       <w:pPr>
         <w:pStyle w:val="Heading4"/>
       </w:pPr>
-      <w:bookmarkStart w:id="36" w:name="h.sfahf9su1x9b" w:colFirst="0" w:colLast="0"/>
-      <w:bookmarkEnd w:id="36"/>
+      <w:bookmarkStart w:id="37" w:name="h.sfahf9su1x9b" w:colFirst="0" w:colLast="0"/>
+      <w:bookmarkEnd w:id="37"/>
       <w:r>
         <w:t>Sound Manager</w:t>
       </w:r>
@@ -5694,12 +5684,12 @@
           <w:u w:val="single"/>
         </w:rPr>
       </w:pPr>
-      <w:bookmarkStart w:id="37" w:name="h.js6sc1rriazx" w:colFirst="0" w:colLast="0"/>
-      <w:bookmarkStart w:id="38" w:name="h.270wechb3aht" w:colFirst="0" w:colLast="0"/>
-      <w:bookmarkStart w:id="39" w:name="_Toc410579789"/>
-      <w:bookmarkStart w:id="40" w:name="_Toc410834781"/>
-      <w:bookmarkEnd w:id="37"/>
+      <w:bookmarkStart w:id="38" w:name="h.js6sc1rriazx" w:colFirst="0" w:colLast="0"/>
+      <w:bookmarkStart w:id="39" w:name="h.270wechb3aht" w:colFirst="0" w:colLast="0"/>
+      <w:bookmarkStart w:id="40" w:name="_Toc410579789"/>
+      <w:bookmarkStart w:id="41" w:name="_Toc410834781"/>
       <w:bookmarkEnd w:id="38"/>
+      <w:bookmarkEnd w:id="39"/>
       <w:r>
         <w:rPr>
           <w:b/>
@@ -5708,8 +5698,8 @@
         <w:lastRenderedPageBreak/>
         <w:t>Sound</w:t>
       </w:r>
-      <w:bookmarkEnd w:id="39"/>
       <w:bookmarkEnd w:id="40"/>
+      <w:bookmarkEnd w:id="41"/>
     </w:p>
     <w:p>
       <w:pPr>
@@ -5722,13 +5712,7 @@
         <w:rPr>
           <w:rStyle w:val="Strong"/>
         </w:rPr>
-        <w:t xml:space="preserve">By </w:t>
-      </w:r>
-      <w:r>
-        <w:rPr>
-          <w:rStyle w:val="Strong"/>
-        </w:rPr>
-        <w:t>Lewis Scott</w:t>
+        <w:t>By Lewis Scott</w:t>
       </w:r>
     </w:p>
     <w:p>
@@ -5878,10 +5862,10 @@
       <w:pPr>
         <w:pStyle w:val="Heading3"/>
       </w:pPr>
-      <w:bookmarkStart w:id="41" w:name="h.ekbyh8qufdki" w:colFirst="0" w:colLast="0"/>
-      <w:bookmarkStart w:id="42" w:name="_Toc410579790"/>
+      <w:bookmarkStart w:id="42" w:name="h.ekbyh8qufdki" w:colFirst="0" w:colLast="0"/>
       <w:bookmarkStart w:id="43" w:name="_Toc410834782"/>
-      <w:bookmarkEnd w:id="41"/>
+      <w:bookmarkStart w:id="44" w:name="_Toc410579790"/>
+      <w:bookmarkEnd w:id="42"/>
       <w:r>
         <w:t>Player</w:t>
       </w:r>
@@ -5889,7 +5873,7 @@
       <w:r>
         <w:t xml:space="preserve"> </w:t>
       </w:r>
-      <w:bookmarkEnd w:id="42"/>
+      <w:bookmarkEnd w:id="44"/>
     </w:p>
     <w:p>
       <w:pPr>
@@ -6022,8 +6006,8 @@
       <w:pPr>
         <w:pStyle w:val="Heading4"/>
       </w:pPr>
-      <w:bookmarkStart w:id="44" w:name="h.f19ueysz2rm8" w:colFirst="0" w:colLast="0"/>
-      <w:bookmarkEnd w:id="44"/>
+      <w:bookmarkStart w:id="45" w:name="h.f19ueysz2rm8" w:colFirst="0" w:colLast="0"/>
+      <w:bookmarkEnd w:id="45"/>
       <w:r>
         <w:t xml:space="preserve">Player Effects </w:t>
       </w:r>
@@ -6160,15 +6144,15 @@
       <w:pPr>
         <w:pStyle w:val="Heading3"/>
       </w:pPr>
-      <w:bookmarkStart w:id="45" w:name="h.884b8a7khuuu" w:colFirst="0" w:colLast="0"/>
-      <w:bookmarkStart w:id="46" w:name="_Toc410579791"/>
-      <w:bookmarkStart w:id="47" w:name="_Toc410834783"/>
-      <w:bookmarkEnd w:id="45"/>
+      <w:bookmarkStart w:id="46" w:name="h.884b8a7khuuu" w:colFirst="0" w:colLast="0"/>
+      <w:bookmarkStart w:id="47" w:name="_Toc410579791"/>
+      <w:bookmarkStart w:id="48" w:name="_Toc410834783"/>
+      <w:bookmarkEnd w:id="46"/>
       <w:r>
         <w:t>Weapons</w:t>
       </w:r>
-      <w:bookmarkEnd w:id="46"/>
       <w:bookmarkEnd w:id="47"/>
+      <w:bookmarkEnd w:id="48"/>
     </w:p>
     <w:p>
       <w:pPr>
@@ -6327,15 +6311,15 @@
       <w:pPr>
         <w:pStyle w:val="Heading3"/>
       </w:pPr>
-      <w:bookmarkStart w:id="48" w:name="h.1o6pc36pv4su" w:colFirst="0" w:colLast="0"/>
-      <w:bookmarkStart w:id="49" w:name="_Toc410579792"/>
-      <w:bookmarkStart w:id="50" w:name="_Toc410834784"/>
-      <w:bookmarkEnd w:id="48"/>
+      <w:bookmarkStart w:id="49" w:name="h.1o6pc36pv4su" w:colFirst="0" w:colLast="0"/>
+      <w:bookmarkStart w:id="50" w:name="_Toc410579792"/>
+      <w:bookmarkStart w:id="51" w:name="_Toc410834784"/>
+      <w:bookmarkEnd w:id="49"/>
       <w:r>
         <w:t>Monsters</w:t>
       </w:r>
-      <w:bookmarkEnd w:id="49"/>
       <w:bookmarkEnd w:id="50"/>
+      <w:bookmarkEnd w:id="51"/>
       <w:r>
         <w:br/>
       </w:r>
@@ -6344,8 +6328,8 @@
       <w:pPr>
         <w:pStyle w:val="Heading4"/>
       </w:pPr>
-      <w:bookmarkStart w:id="51" w:name="h.ym4k06gf59bw" w:colFirst="0" w:colLast="0"/>
-      <w:bookmarkEnd w:id="51"/>
+      <w:bookmarkStart w:id="52" w:name="h.ym4k06gf59bw" w:colFirst="0" w:colLast="0"/>
+      <w:bookmarkEnd w:id="52"/>
       <w:r>
         <w:t xml:space="preserve">Bosses </w:t>
       </w:r>
@@ -6561,8 +6545,8 @@
       <w:pPr>
         <w:pStyle w:val="Heading4"/>
       </w:pPr>
-      <w:bookmarkStart w:id="52" w:name="h.yqks161rvkwq" w:colFirst="0" w:colLast="0"/>
-      <w:bookmarkEnd w:id="52"/>
+      <w:bookmarkStart w:id="53" w:name="h.yqks161rvkwq" w:colFirst="0" w:colLast="0"/>
+      <w:bookmarkEnd w:id="53"/>
       <w:r>
         <w:t>Mini-Bosses</w:t>
       </w:r>
@@ -6738,8 +6722,8 @@
       <w:pPr>
         <w:pStyle w:val="Heading4"/>
       </w:pPr>
-      <w:bookmarkStart w:id="53" w:name="h.pwepl9u0r5o3" w:colFirst="0" w:colLast="0"/>
-      <w:bookmarkEnd w:id="53"/>
+      <w:bookmarkStart w:id="54" w:name="h.pwepl9u0r5o3" w:colFirst="0" w:colLast="0"/>
+      <w:bookmarkEnd w:id="54"/>
       <w:r>
         <w:t>Minions</w:t>
       </w:r>
@@ -6862,10 +6846,10 @@
       <w:pPr>
         <w:pStyle w:val="Heading3"/>
       </w:pPr>
-      <w:bookmarkStart w:id="54" w:name="h.ju4n9h8y7zd6" w:colFirst="0" w:colLast="0"/>
-      <w:bookmarkStart w:id="55" w:name="_Toc410579793"/>
+      <w:bookmarkStart w:id="55" w:name="h.ju4n9h8y7zd6" w:colFirst="0" w:colLast="0"/>
       <w:bookmarkStart w:id="56" w:name="_Toc410834785"/>
-      <w:bookmarkEnd w:id="54"/>
+      <w:bookmarkStart w:id="57" w:name="_Toc410579793"/>
+      <w:bookmarkEnd w:id="55"/>
       <w:r>
         <w:t>Environment</w:t>
       </w:r>
@@ -6873,7 +6857,7 @@
       <w:r>
         <w:t xml:space="preserve"> </w:t>
       </w:r>
-      <w:bookmarkEnd w:id="55"/>
+      <w:bookmarkEnd w:id="57"/>
     </w:p>
     <w:p>
       <w:pPr>
@@ -6906,15 +6890,15 @@
       <w:pPr>
         <w:pStyle w:val="Heading3"/>
       </w:pPr>
-      <w:bookmarkStart w:id="57" w:name="h.gmbfol7n7qx" w:colFirst="0" w:colLast="0"/>
-      <w:bookmarkStart w:id="58" w:name="_Toc410579794"/>
-      <w:bookmarkStart w:id="59" w:name="_Toc410834786"/>
-      <w:bookmarkEnd w:id="57"/>
+      <w:bookmarkStart w:id="58" w:name="h.gmbfol7n7qx" w:colFirst="0" w:colLast="0"/>
+      <w:bookmarkStart w:id="59" w:name="_Toc410579794"/>
+      <w:bookmarkStart w:id="60" w:name="_Toc410834786"/>
+      <w:bookmarkEnd w:id="58"/>
       <w:r>
         <w:t>Deities</w:t>
       </w:r>
-      <w:bookmarkEnd w:id="58"/>
       <w:bookmarkEnd w:id="59"/>
+      <w:bookmarkEnd w:id="60"/>
     </w:p>
     <w:p>
       <w:pPr>
@@ -6967,15 +6951,15 @@
       <w:pPr>
         <w:pStyle w:val="Heading3"/>
       </w:pPr>
-      <w:bookmarkStart w:id="60" w:name="h.aecttk3o0gei" w:colFirst="0" w:colLast="0"/>
-      <w:bookmarkStart w:id="61" w:name="_Toc410579795"/>
-      <w:bookmarkStart w:id="62" w:name="_Toc410834787"/>
-      <w:bookmarkEnd w:id="60"/>
+      <w:bookmarkStart w:id="61" w:name="h.aecttk3o0gei" w:colFirst="0" w:colLast="0"/>
+      <w:bookmarkStart w:id="62" w:name="_Toc410579795"/>
+      <w:bookmarkStart w:id="63" w:name="_Toc410834787"/>
+      <w:bookmarkEnd w:id="61"/>
       <w:r>
         <w:t>Interactables &amp; Objects</w:t>
       </w:r>
-      <w:bookmarkEnd w:id="61"/>
       <w:bookmarkEnd w:id="62"/>
+      <w:bookmarkEnd w:id="63"/>
     </w:p>
     <w:p>
       <w:pPr>
@@ -7088,15 +7072,15 @@
       <w:pPr>
         <w:pStyle w:val="Heading3"/>
       </w:pPr>
-      <w:bookmarkStart w:id="63" w:name="h.des9ieqqgmtj" w:colFirst="0" w:colLast="0"/>
-      <w:bookmarkStart w:id="64" w:name="_Toc410579796"/>
-      <w:bookmarkStart w:id="65" w:name="_Toc410834788"/>
-      <w:bookmarkEnd w:id="63"/>
+      <w:bookmarkStart w:id="64" w:name="h.des9ieqqgmtj" w:colFirst="0" w:colLast="0"/>
+      <w:bookmarkStart w:id="65" w:name="_Toc410579796"/>
+      <w:bookmarkStart w:id="66" w:name="_Toc410834788"/>
+      <w:bookmarkEnd w:id="64"/>
       <w:r>
         <w:t>Particles</w:t>
       </w:r>
-      <w:bookmarkEnd w:id="64"/>
       <w:bookmarkEnd w:id="65"/>
+      <w:bookmarkEnd w:id="66"/>
     </w:p>
     <w:p>
       <w:pPr>
@@ -7196,14 +7180,14 @@
       <w:pPr>
         <w:pStyle w:val="Heading3"/>
       </w:pPr>
-      <w:bookmarkStart w:id="66" w:name="_Toc410834789"/>
+      <w:bookmarkStart w:id="67" w:name="_Toc410834789"/>
       <w:r>
         <w:rPr>
           <w:rFonts w:eastAsia="Trebuchet MS"/>
         </w:rPr>
         <w:t>Menu &amp; GUI</w:t>
       </w:r>
-      <w:bookmarkEnd w:id="66"/>
+      <w:bookmarkEnd w:id="67"/>
     </w:p>
     <w:p>
       <w:pPr>
@@ -7335,15 +7319,15 @@
       <w:pPr>
         <w:pStyle w:val="Heading3"/>
       </w:pPr>
-      <w:bookmarkStart w:id="67" w:name="h.q3xdmxeoky2d" w:colFirst="0" w:colLast="0"/>
-      <w:bookmarkStart w:id="68" w:name="_Toc410579797"/>
-      <w:bookmarkStart w:id="69" w:name="_Toc410834790"/>
-      <w:bookmarkEnd w:id="67"/>
+      <w:bookmarkStart w:id="68" w:name="h.q3xdmxeoky2d" w:colFirst="0" w:colLast="0"/>
+      <w:bookmarkStart w:id="69" w:name="_Toc410579797"/>
+      <w:bookmarkStart w:id="70" w:name="_Toc410834790"/>
+      <w:bookmarkEnd w:id="68"/>
       <w:r>
         <w:t>Miscellaneous</w:t>
       </w:r>
-      <w:bookmarkEnd w:id="68"/>
       <w:bookmarkEnd w:id="69"/>
+      <w:bookmarkEnd w:id="70"/>
     </w:p>
     <w:p>
       <w:pPr>
@@ -7398,8 +7382,8 @@
           <w:rFonts w:ascii="Arial" w:hAnsi="Arial" w:cs="Arial"/>
         </w:rPr>
       </w:pPr>
-      <w:bookmarkStart w:id="70" w:name="h.r6jgkp5s7fjo" w:colFirst="0" w:colLast="0"/>
-      <w:bookmarkEnd w:id="70"/>
+      <w:bookmarkStart w:id="71" w:name="h.r6jgkp5s7fjo" w:colFirst="0" w:colLast="0"/>
+      <w:bookmarkEnd w:id="71"/>
       <w:r>
         <w:rPr>
           <w:rFonts w:ascii="Arial" w:hAnsi="Arial" w:cs="Arial"/>
@@ -7416,10 +7400,10 @@
           <w:u w:val="single"/>
         </w:rPr>
       </w:pPr>
-      <w:bookmarkStart w:id="71" w:name="h.mpxrn6whyznk" w:colFirst="0" w:colLast="0"/>
-      <w:bookmarkStart w:id="72" w:name="_Toc410579798"/>
-      <w:bookmarkStart w:id="73" w:name="_Toc410834791"/>
-      <w:bookmarkEnd w:id="71"/>
+      <w:bookmarkStart w:id="72" w:name="h.mpxrn6whyznk" w:colFirst="0" w:colLast="0"/>
+      <w:bookmarkStart w:id="73" w:name="_Toc410579798"/>
+      <w:bookmarkStart w:id="74" w:name="_Toc410834791"/>
+      <w:bookmarkEnd w:id="72"/>
       <w:r>
         <w:rPr>
           <w:b/>
@@ -7428,8 +7412,8 @@
         <w:lastRenderedPageBreak/>
         <w:t>Art</w:t>
       </w:r>
-      <w:bookmarkEnd w:id="72"/>
       <w:bookmarkEnd w:id="73"/>
+      <w:bookmarkEnd w:id="74"/>
     </w:p>
     <w:p>
       <w:pPr>
@@ -7565,15 +7549,15 @@
       <w:pPr>
         <w:pStyle w:val="Heading3"/>
       </w:pPr>
-      <w:bookmarkStart w:id="74" w:name="h.vigatlgd0suy" w:colFirst="0" w:colLast="0"/>
-      <w:bookmarkStart w:id="75" w:name="_Toc410579799"/>
-      <w:bookmarkStart w:id="76" w:name="_Toc410834792"/>
-      <w:bookmarkEnd w:id="74"/>
+      <w:bookmarkStart w:id="75" w:name="h.vigatlgd0suy" w:colFirst="0" w:colLast="0"/>
+      <w:bookmarkStart w:id="76" w:name="_Toc410579799"/>
+      <w:bookmarkStart w:id="77" w:name="_Toc410834792"/>
+      <w:bookmarkEnd w:id="75"/>
       <w:r>
         <w:t>Player</w:t>
       </w:r>
-      <w:bookmarkEnd w:id="75"/>
       <w:bookmarkEnd w:id="76"/>
+      <w:bookmarkEnd w:id="77"/>
     </w:p>
     <w:p>
       <w:pPr>
@@ -7816,8 +7800,8 @@
       <w:pPr>
         <w:pStyle w:val="Heading4"/>
       </w:pPr>
-      <w:bookmarkStart w:id="77" w:name="h.mn1vxq6ip1xz" w:colFirst="0" w:colLast="0"/>
-      <w:bookmarkEnd w:id="77"/>
+      <w:bookmarkStart w:id="78" w:name="h.mn1vxq6ip1xz" w:colFirst="0" w:colLast="0"/>
+      <w:bookmarkEnd w:id="78"/>
       <w:r>
         <w:t xml:space="preserve">Player Effects </w:t>
       </w:r>
@@ -7940,16 +7924,16 @@
       <w:pPr>
         <w:pStyle w:val="Heading3"/>
       </w:pPr>
-      <w:bookmarkStart w:id="78" w:name="h.92txc2e7r996" w:colFirst="0" w:colLast="0"/>
-      <w:bookmarkStart w:id="79" w:name="_Toc410579800"/>
-      <w:bookmarkStart w:id="80" w:name="_Toc410834793"/>
-      <w:bookmarkEnd w:id="78"/>
+      <w:bookmarkStart w:id="79" w:name="h.92txc2e7r996" w:colFirst="0" w:colLast="0"/>
+      <w:bookmarkStart w:id="80" w:name="_Toc410579800"/>
+      <w:bookmarkStart w:id="81" w:name="_Toc410834793"/>
+      <w:bookmarkEnd w:id="79"/>
       <w:r>
         <w:lastRenderedPageBreak/>
         <w:t>Weapons</w:t>
       </w:r>
-      <w:bookmarkEnd w:id="79"/>
       <w:bookmarkEnd w:id="80"/>
+      <w:bookmarkEnd w:id="81"/>
     </w:p>
     <w:p>
       <w:pPr>
@@ -8032,15 +8016,15 @@
       <w:pPr>
         <w:pStyle w:val="Heading3"/>
       </w:pPr>
-      <w:bookmarkStart w:id="81" w:name="h.ukxj8hhsgbdm" w:colFirst="0" w:colLast="0"/>
-      <w:bookmarkStart w:id="82" w:name="_Toc410579801"/>
-      <w:bookmarkStart w:id="83" w:name="_Toc410834794"/>
-      <w:bookmarkEnd w:id="81"/>
+      <w:bookmarkStart w:id="82" w:name="h.ukxj8hhsgbdm" w:colFirst="0" w:colLast="0"/>
+      <w:bookmarkStart w:id="83" w:name="_Toc410579801"/>
+      <w:bookmarkStart w:id="84" w:name="_Toc410834794"/>
+      <w:bookmarkEnd w:id="82"/>
       <w:r>
         <w:t>Monsters</w:t>
       </w:r>
-      <w:bookmarkEnd w:id="82"/>
       <w:bookmarkEnd w:id="83"/>
+      <w:bookmarkEnd w:id="84"/>
     </w:p>
     <w:p>
       <w:pPr>
@@ -8083,8 +8067,8 @@
       <w:pPr>
         <w:pStyle w:val="Heading4"/>
       </w:pPr>
-      <w:bookmarkStart w:id="84" w:name="h.uz79t3kcksi9" w:colFirst="0" w:colLast="0"/>
-      <w:bookmarkEnd w:id="84"/>
+      <w:bookmarkStart w:id="85" w:name="h.uz79t3kcksi9" w:colFirst="0" w:colLast="0"/>
+      <w:bookmarkEnd w:id="85"/>
       <w:r>
         <w:t xml:space="preserve">Bosses </w:t>
       </w:r>
@@ -8213,8 +8197,8 @@
       <w:pPr>
         <w:pStyle w:val="Heading4"/>
       </w:pPr>
-      <w:bookmarkStart w:id="85" w:name="h.rtk1fxpcwd8n" w:colFirst="0" w:colLast="0"/>
-      <w:bookmarkEnd w:id="85"/>
+      <w:bookmarkStart w:id="86" w:name="h.rtk1fxpcwd8n" w:colFirst="0" w:colLast="0"/>
+      <w:bookmarkEnd w:id="86"/>
       <w:r>
         <w:t>Mini-Bosses</w:t>
       </w:r>
@@ -8350,8 +8334,8 @@
       <w:pPr>
         <w:pStyle w:val="Heading4"/>
       </w:pPr>
-      <w:bookmarkStart w:id="86" w:name="h.3ii98hgzyyw2" w:colFirst="0" w:colLast="0"/>
-      <w:bookmarkEnd w:id="86"/>
+      <w:bookmarkStart w:id="87" w:name="h.3ii98hgzyyw2" w:colFirst="0" w:colLast="0"/>
+      <w:bookmarkEnd w:id="87"/>
       <w:r>
         <w:t>Minions</w:t>
       </w:r>
@@ -8479,16 +8463,16 @@
       <w:pPr>
         <w:pStyle w:val="Heading3"/>
       </w:pPr>
-      <w:bookmarkStart w:id="87" w:name="h.dv5ids357x29" w:colFirst="0" w:colLast="0"/>
-      <w:bookmarkStart w:id="88" w:name="_Toc410579802"/>
-      <w:bookmarkStart w:id="89" w:name="_Toc410834795"/>
-      <w:bookmarkEnd w:id="87"/>
+      <w:bookmarkStart w:id="88" w:name="h.dv5ids357x29" w:colFirst="0" w:colLast="0"/>
+      <w:bookmarkStart w:id="89" w:name="_Toc410579802"/>
+      <w:bookmarkStart w:id="90" w:name="_Toc410834795"/>
+      <w:bookmarkEnd w:id="88"/>
       <w:r>
         <w:lastRenderedPageBreak/>
         <w:t>Environment</w:t>
       </w:r>
-      <w:bookmarkEnd w:id="88"/>
       <w:bookmarkEnd w:id="89"/>
+      <w:bookmarkEnd w:id="90"/>
       <w:r>
         <w:t xml:space="preserve"> </w:t>
       </w:r>
@@ -8523,15 +8507,15 @@
       <w:pPr>
         <w:pStyle w:val="Heading3"/>
       </w:pPr>
-      <w:bookmarkStart w:id="90" w:name="h.vogd8iop2t3u" w:colFirst="0" w:colLast="0"/>
-      <w:bookmarkStart w:id="91" w:name="_Toc410579803"/>
-      <w:bookmarkStart w:id="92" w:name="_Toc410834796"/>
-      <w:bookmarkEnd w:id="90"/>
+      <w:bookmarkStart w:id="91" w:name="h.vogd8iop2t3u" w:colFirst="0" w:colLast="0"/>
+      <w:bookmarkStart w:id="92" w:name="_Toc410579803"/>
+      <w:bookmarkStart w:id="93" w:name="_Toc410834796"/>
+      <w:bookmarkEnd w:id="91"/>
       <w:r>
         <w:t>Deities</w:t>
       </w:r>
-      <w:bookmarkEnd w:id="91"/>
       <w:bookmarkEnd w:id="92"/>
+      <w:bookmarkEnd w:id="93"/>
     </w:p>
     <w:p>
       <w:pPr>
@@ -8609,18 +8593,18 @@
       <w:pPr>
         <w:pStyle w:val="Heading3"/>
       </w:pPr>
-      <w:bookmarkStart w:id="93" w:name="h.1sykfbbsjyyg" w:colFirst="0" w:colLast="0"/>
-      <w:bookmarkStart w:id="94" w:name="_Toc410579804"/>
-      <w:bookmarkStart w:id="95" w:name="_Toc410834797"/>
-      <w:bookmarkEnd w:id="93"/>
+      <w:bookmarkStart w:id="94" w:name="h.1sykfbbsjyyg" w:colFirst="0" w:colLast="0"/>
+      <w:bookmarkStart w:id="95" w:name="_Toc410579804"/>
+      <w:bookmarkStart w:id="96" w:name="_Toc410834797"/>
+      <w:bookmarkEnd w:id="94"/>
       <w:r>
         <w:t>Interactables &amp; Object</w:t>
       </w:r>
-      <w:bookmarkEnd w:id="94"/>
+      <w:bookmarkEnd w:id="95"/>
       <w:r>
         <w:t>s</w:t>
       </w:r>
-      <w:bookmarkEnd w:id="95"/>
+      <w:bookmarkEnd w:id="96"/>
     </w:p>
     <w:p>
       <w:pPr>
@@ -8806,15 +8790,15 @@
       <w:pPr>
         <w:pStyle w:val="Heading3"/>
       </w:pPr>
-      <w:bookmarkStart w:id="96" w:name="h.lur0yjyo0ema" w:colFirst="0" w:colLast="0"/>
-      <w:bookmarkStart w:id="97" w:name="_Toc410579805"/>
-      <w:bookmarkStart w:id="98" w:name="_Toc410834798"/>
-      <w:bookmarkEnd w:id="96"/>
+      <w:bookmarkStart w:id="97" w:name="h.lur0yjyo0ema" w:colFirst="0" w:colLast="0"/>
+      <w:bookmarkStart w:id="98" w:name="_Toc410579805"/>
+      <w:bookmarkStart w:id="99" w:name="_Toc410834798"/>
+      <w:bookmarkEnd w:id="97"/>
       <w:r>
         <w:t>Particles</w:t>
       </w:r>
-      <w:bookmarkEnd w:id="97"/>
       <w:bookmarkEnd w:id="98"/>
+      <w:bookmarkEnd w:id="99"/>
     </w:p>
     <w:p>
       <w:pPr>
@@ -8934,14 +8918,14 @@
       <w:pPr>
         <w:pStyle w:val="Heading3"/>
       </w:pPr>
-      <w:bookmarkStart w:id="99" w:name="_Toc410834799"/>
+      <w:bookmarkStart w:id="100" w:name="_Toc410834799"/>
       <w:r>
         <w:rPr>
           <w:rFonts w:eastAsia="Trebuchet MS"/>
         </w:rPr>
         <w:t>Menu &amp; GUI</w:t>
       </w:r>
-      <w:bookmarkEnd w:id="99"/>
+      <w:bookmarkEnd w:id="100"/>
     </w:p>
     <w:p>
       <w:pPr>
@@ -9404,15 +9388,15 @@
       <w:pPr>
         <w:pStyle w:val="Heading3"/>
       </w:pPr>
-      <w:bookmarkStart w:id="100" w:name="h.311nuehs7l93" w:colFirst="0" w:colLast="0"/>
-      <w:bookmarkStart w:id="101" w:name="_Toc410579806"/>
-      <w:bookmarkStart w:id="102" w:name="_Toc410834800"/>
-      <w:bookmarkEnd w:id="100"/>
+      <w:bookmarkStart w:id="101" w:name="h.311nuehs7l93" w:colFirst="0" w:colLast="0"/>
+      <w:bookmarkStart w:id="102" w:name="_Toc410579806"/>
+      <w:bookmarkStart w:id="103" w:name="_Toc410834800"/>
+      <w:bookmarkEnd w:id="101"/>
       <w:r>
         <w:t>Miscellaneous &amp; Polish</w:t>
       </w:r>
-      <w:bookmarkEnd w:id="101"/>
       <w:bookmarkEnd w:id="102"/>
+      <w:bookmarkEnd w:id="103"/>
     </w:p>
     <w:p>
       <w:pPr>
@@ -9782,9 +9766,9 @@
           <w:b/>
         </w:rPr>
       </w:pPr>
-      <w:bookmarkStart w:id="103" w:name="h.e3mlqzg2duo" w:colFirst="0" w:colLast="0"/>
-      <w:bookmarkStart w:id="104" w:name="_Toc410834801"/>
-      <w:bookmarkEnd w:id="103"/>
+      <w:bookmarkStart w:id="104" w:name="h.e3mlqzg2duo" w:colFirst="0" w:colLast="0"/>
+      <w:bookmarkStart w:id="105" w:name="_Toc410834801"/>
+      <w:bookmarkEnd w:id="104"/>
       <w:r>
         <w:rPr>
           <w:b/>
@@ -9792,7 +9776,7 @@
         <w:lastRenderedPageBreak/>
         <w:t>Diagrams</w:t>
       </w:r>
-      <w:bookmarkEnd w:id="104"/>
+      <w:bookmarkEnd w:id="105"/>
       <w:r>
         <w:rPr>
           <w:b/>
@@ -9816,13 +9800,7 @@
         <w:rPr>
           <w:rStyle w:val="Strong"/>
         </w:rPr>
-        <w:t>By Melvin Loho</w:t>
-      </w:r>
-      <w:r>
-        <w:rPr>
-          <w:rStyle w:val="Strong"/>
-        </w:rPr>
-        <w:t xml:space="preserve"> &amp; Lewis Scott</w:t>
+        <w:t>By Melvin Loho &amp; Lewis Scott</w:t>
       </w:r>
     </w:p>
     <w:p>
@@ -9835,15 +9813,15 @@
         <w:pStyle w:val="Heading2"/>
         <w:spacing w:before="0" w:line="240" w:lineRule="auto"/>
       </w:pPr>
-      <w:bookmarkStart w:id="105" w:name="h.vap0wehmr1kr" w:colFirst="0" w:colLast="0"/>
-      <w:bookmarkStart w:id="106" w:name="h.yr9i6newcd67" w:colFirst="0" w:colLast="0"/>
-      <w:bookmarkStart w:id="107" w:name="_Toc410834802"/>
-      <w:bookmarkEnd w:id="105"/>
+      <w:bookmarkStart w:id="106" w:name="h.vap0wehmr1kr" w:colFirst="0" w:colLast="0"/>
+      <w:bookmarkStart w:id="107" w:name="h.yr9i6newcd67" w:colFirst="0" w:colLast="0"/>
+      <w:bookmarkStart w:id="108" w:name="_Toc410834802"/>
       <w:bookmarkEnd w:id="106"/>
+      <w:bookmarkEnd w:id="107"/>
       <w:r>
         <w:t>Resource Manager</w:t>
       </w:r>
-      <w:bookmarkEnd w:id="107"/>
+      <w:bookmarkEnd w:id="108"/>
     </w:p>
     <w:p/>
     <w:p>
@@ -9901,14 +9879,14 @@
         <w:pStyle w:val="Heading2"/>
         <w:spacing w:before="0" w:line="240" w:lineRule="auto"/>
       </w:pPr>
-      <w:bookmarkStart w:id="108" w:name="h.dz5j7bgnubfb" w:colFirst="0" w:colLast="0"/>
-      <w:bookmarkStart w:id="109" w:name="_Toc410834803"/>
-      <w:bookmarkEnd w:id="108"/>
+      <w:bookmarkStart w:id="109" w:name="h.dz5j7bgnubfb" w:colFirst="0" w:colLast="0"/>
+      <w:bookmarkStart w:id="110" w:name="_Toc410834803"/>
+      <w:bookmarkEnd w:id="109"/>
       <w:r>
         <w:lastRenderedPageBreak/>
         <w:t>Game Objects</w:t>
       </w:r>
-      <w:bookmarkEnd w:id="109"/>
+      <w:bookmarkEnd w:id="110"/>
     </w:p>
     <w:p/>
     <w:p>
@@ -9957,8 +9935,8 @@
       </w:r>
     </w:p>
     <w:p>
-      <w:bookmarkStart w:id="110" w:name="h.su7aox3g1rxs" w:colFirst="0" w:colLast="0"/>
-      <w:bookmarkEnd w:id="110"/>
+      <w:bookmarkStart w:id="111" w:name="h.su7aox3g1rxs" w:colFirst="0" w:colLast="0"/>
+      <w:bookmarkEnd w:id="111"/>
       <w:r>
         <w:br w:type="page"/>
       </w:r>
@@ -9968,16 +9946,16 @@
         <w:pStyle w:val="Heading2"/>
         <w:spacing w:before="0" w:line="240" w:lineRule="auto"/>
       </w:pPr>
-      <w:bookmarkStart w:id="111" w:name="h.ffr761amkhj1" w:colFirst="0" w:colLast="0"/>
-      <w:bookmarkStart w:id="112" w:name="h.f3srt3ss0tlr" w:colFirst="0" w:colLast="0"/>
-      <w:bookmarkStart w:id="113" w:name="_Toc410834804"/>
-      <w:bookmarkEnd w:id="111"/>
+      <w:bookmarkStart w:id="112" w:name="h.ffr761amkhj1" w:colFirst="0" w:colLast="0"/>
+      <w:bookmarkStart w:id="113" w:name="h.f3srt3ss0tlr" w:colFirst="0" w:colLast="0"/>
+      <w:bookmarkStart w:id="114" w:name="_Toc410834804"/>
       <w:bookmarkEnd w:id="112"/>
+      <w:bookmarkEnd w:id="113"/>
       <w:r>
         <w:lastRenderedPageBreak/>
         <w:t>Particle System</w:t>
       </w:r>
-      <w:bookmarkEnd w:id="113"/>
+      <w:bookmarkEnd w:id="114"/>
     </w:p>
     <w:p/>
     <w:p>
@@ -10041,7 +10019,7 @@
           <w:b/>
         </w:rPr>
       </w:pPr>
-      <w:bookmarkStart w:id="114" w:name="_Toc410834805"/>
+      <w:bookmarkStart w:id="115" w:name="_Toc410834805"/>
       <w:r>
         <w:rPr>
           <w:b/>
@@ -10049,7 +10027,7 @@
         <w:lastRenderedPageBreak/>
         <w:t>Pseudocode</w:t>
       </w:r>
-      <w:bookmarkEnd w:id="114"/>
+      <w:bookmarkEnd w:id="115"/>
     </w:p>
     <w:p>
       <w:pPr>
@@ -10070,11 +10048,11 @@
         <w:pStyle w:val="Heading2"/>
         <w:spacing w:before="0" w:line="240" w:lineRule="auto"/>
       </w:pPr>
-      <w:bookmarkStart w:id="115" w:name="_Toc410834806"/>
+      <w:bookmarkStart w:id="116" w:name="_Toc410834806"/>
       <w:r>
         <w:t>Base Game Object</w:t>
       </w:r>
-      <w:bookmarkEnd w:id="115"/>
+      <w:bookmarkEnd w:id="116"/>
     </w:p>
     <w:p>
       <w:pPr>
@@ -11910,14 +11888,14 @@
           <w:rFonts w:eastAsia="BatangChe"/>
         </w:rPr>
       </w:pPr>
-      <w:bookmarkStart w:id="116" w:name="_Toc410834807"/>
+      <w:bookmarkStart w:id="117" w:name="_Toc410834807"/>
       <w:r>
         <w:rPr>
           <w:rFonts w:eastAsia="BatangChe"/>
         </w:rPr>
         <w:t>Sprite Text Game Object</w:t>
       </w:r>
-      <w:bookmarkEnd w:id="116"/>
+      <w:bookmarkEnd w:id="117"/>
     </w:p>
     <w:p>
       <w:pPr>
@@ -13184,14 +13162,14 @@
           <w:rFonts w:eastAsia="BatangChe"/>
         </w:rPr>
       </w:pPr>
-      <w:bookmarkStart w:id="117" w:name="_Toc410834808"/>
+      <w:bookmarkStart w:id="118" w:name="_Toc410834808"/>
       <w:r>
         <w:rPr>
           <w:rFonts w:eastAsia="BatangChe"/>
         </w:rPr>
         <w:t>Batch</w:t>
       </w:r>
-      <w:bookmarkEnd w:id="117"/>
+      <w:bookmarkEnd w:id="118"/>
     </w:p>
     <w:p>
       <w:pPr>
@@ -15073,14 +15051,14 @@
           <w:rFonts w:eastAsia="BatangChe"/>
         </w:rPr>
       </w:pPr>
-      <w:bookmarkStart w:id="118" w:name="_Toc410834809"/>
+      <w:bookmarkStart w:id="119" w:name="_Toc410834809"/>
       <w:r>
         <w:rPr>
           <w:rFonts w:eastAsia="BatangChe"/>
         </w:rPr>
         <w:t>Base Particle System</w:t>
       </w:r>
-      <w:bookmarkEnd w:id="118"/>
+      <w:bookmarkEnd w:id="119"/>
     </w:p>
     <w:p>
       <w:pPr>
@@ -16775,8 +16753,6 @@
         </w:rPr>
         <w:t xml:space="preserve">    </w:t>
       </w:r>
-      <w:bookmarkStart w:id="119" w:name="_GoBack"/>
-      <w:bookmarkEnd w:id="119"/>
       <w:r>
         <w:rPr>
           <w:rFonts w:ascii="Consolas" w:eastAsia="BatangChe" w:hAnsi="Consolas" w:cs="Consolas"/>
@@ -23319,7 +23295,7 @@
           <v:shape id="_x0000_i1025" type="#_x0000_t75" style="width:270.75pt;height:501.75pt" o:ole="">
             <v:imagedata r:id="rId12" o:title=""/>
           </v:shape>
-          <o:OLEObject Type="Embed" ProgID="Visio.Drawing.15" ShapeID="_x0000_i1025" DrawAspect="Content" ObjectID="_1484577514" r:id="rId13"/>
+          <o:OLEObject Type="Embed" ProgID="Visio.Drawing.15" ShapeID="_x0000_i1025" DrawAspect="Content" ObjectID="_1484633968" r:id="rId13"/>
         </w:object>
       </w:r>
     </w:p>
@@ -27242,7 +27218,7 @@
 </file>
 
 <file path=customXml/itemProps1.xml><?xml version="1.0" encoding="utf-8"?>
-<ds:datastoreItem xmlns:ds="http://schemas.openxmlformats.org/officeDocument/2006/customXml" ds:itemID="{DBC6576F-7411-4FE0-9A1F-A46045151FE1}">
+<ds:datastoreItem xmlns:ds="http://schemas.openxmlformats.org/officeDocument/2006/customXml" ds:itemID="{C112603D-18E9-4B9F-9440-D55E32E97BF5}">
   <ds:schemaRefs>
     <ds:schemaRef ds:uri="http://schemas.openxmlformats.org/officeDocument/2006/bibliography"/>
   </ds:schemaRefs>

</xml_diff>